<commit_message>
Revidert skrivefeil og skrevet kort innledning
</commit_message>
<xml_diff>
--- a/Leveranse_PJ/Vd1_Arbeidskontrakt_gr21.docx
+++ b/Leveranse_PJ/Vd1_Arbeidskontrakt_gr21.docx
@@ -125,6 +125,87 @@
           <w:rFonts w:ascii="Times New Roman" w:hAnsi="Times New Roman" w:cs="Times New Roman"/>
         </w:rPr>
       </w:pPr>
+    </w:p>
+    <w:p>
+      <w:pPr>
+        <w:tabs>
+          <w:tab w:val="left" w:pos="2832"/>
+        </w:tabs>
+        <w:rPr>
+          <w:rFonts w:ascii="Times New Roman" w:hAnsi="Times New Roman" w:cs="Times New Roman"/>
+        </w:rPr>
+      </w:pPr>
+    </w:p>
+    <w:p>
+      <w:pPr>
+        <w:tabs>
+          <w:tab w:val="left" w:pos="2832"/>
+        </w:tabs>
+        <w:rPr>
+          <w:rFonts w:ascii="Times New Roman" w:hAnsi="Times New Roman" w:cs="Times New Roman"/>
+        </w:rPr>
+      </w:pPr>
+      <w:r>
+        <w:rPr>
+          <w:rFonts w:ascii="Times New Roman" w:hAnsi="Times New Roman" w:cs="Times New Roman"/>
+          <w:highlight w:val="yellow"/>
+        </w:rPr>
+        <w:t>Edit: Må skrive en innledning til kontrakten. F.</w:t>
+      </w:r>
+      <w:r>
+        <w:rPr>
+          <w:rFonts w:ascii="Times New Roman" w:hAnsi="Times New Roman" w:cs="Times New Roman"/>
+          <w:highlight w:val="yellow"/>
+        </w:rPr>
+        <w:t xml:space="preserve"> </w:t>
+      </w:r>
+      <w:bookmarkStart w:id="0" w:name="_GoBack"/>
+      <w:bookmarkEnd w:id="0"/>
+      <w:r>
+        <w:rPr>
+          <w:rFonts w:ascii="Times New Roman" w:hAnsi="Times New Roman" w:cs="Times New Roman"/>
+          <w:highlight w:val="yellow"/>
+        </w:rPr>
+        <w:t>eks starte med å presentere bedriften, deretter vår oppgave og at vi har en hovedproblemstilling som igjen er delt inn i 2 deloppgaver.</w:t>
+      </w:r>
+      <w:r>
+        <w:rPr>
+          <w:rFonts w:ascii="Times New Roman" w:hAnsi="Times New Roman" w:cs="Times New Roman"/>
+        </w:rPr>
+        <w:t xml:space="preserve"> </w:t>
+      </w:r>
+    </w:p>
+    <w:p>
+      <w:pPr>
+        <w:tabs>
+          <w:tab w:val="left" w:pos="2832"/>
+        </w:tabs>
+        <w:rPr>
+          <w:rFonts w:ascii="Times New Roman" w:hAnsi="Times New Roman" w:cs="Times New Roman"/>
+        </w:rPr>
+      </w:pPr>
+    </w:p>
+    <w:p>
+      <w:pPr>
+        <w:tabs>
+          <w:tab w:val="left" w:pos="2832"/>
+        </w:tabs>
+        <w:rPr>
+          <w:rFonts w:ascii="Times New Roman" w:hAnsi="Times New Roman" w:cs="Times New Roman"/>
+        </w:rPr>
+      </w:pPr>
+      <w:r>
+        <w:rPr>
+          <w:rFonts w:ascii="Times New Roman" w:hAnsi="Times New Roman" w:cs="Times New Roman"/>
+        </w:rPr>
+        <w:t>For å holde orden i gruppen, god kommunikasjon og for å komme i gang med prosjektet har vi valgt å lage en gruppekont</w:t>
+      </w:r>
+      <w:r>
+        <w:rPr>
+          <w:rFonts w:ascii="Times New Roman" w:hAnsi="Times New Roman" w:cs="Times New Roman"/>
+        </w:rPr>
+        <w:t xml:space="preserve">rakt. Denne kontrakten er basert etter MRPI-modellen, et oppsett for gruppearbeid. </w:t>
+      </w:r>
     </w:p>
     <w:p>
       <w:pPr>
@@ -221,15 +302,36 @@
     </w:p>
     <w:p>
       <w:pPr>
-        <w:pStyle w:val="Listeavsnitt"/>
         <w:tabs>
           <w:tab w:val="left" w:pos="2832"/>
         </w:tabs>
-        <w:ind w:left="360"/>
-        <w:rPr>
-          <w:rFonts w:ascii="Times New Roman" w:hAnsi="Times New Roman" w:cs="Times New Roman"/>
-        </w:rPr>
-      </w:pPr>
+        <w:rPr>
+          <w:rFonts w:ascii="Times New Roman" w:hAnsi="Times New Roman" w:cs="Times New Roman"/>
+        </w:rPr>
+      </w:pPr>
+    </w:p>
+    <w:p>
+      <w:pPr>
+        <w:tabs>
+          <w:tab w:val="left" w:pos="2832"/>
+        </w:tabs>
+        <w:rPr>
+          <w:rFonts w:ascii="Times New Roman" w:hAnsi="Times New Roman" w:cs="Times New Roman"/>
+        </w:rPr>
+      </w:pPr>
+      <w:r>
+        <w:rPr>
+          <w:rFonts w:ascii="Times New Roman" w:hAnsi="Times New Roman" w:cs="Times New Roman"/>
+          <w:highlight w:val="yellow"/>
+        </w:rPr>
+        <w:t>Edit: Må skrive om roller. Blant annet hvem som er deltaker, hvilke ansvar de har (skrummaster og dokumenteringsansvarlig), men alle er utviklere i gruppen.</w:t>
+      </w:r>
+      <w:r>
+        <w:rPr>
+          <w:rFonts w:ascii="Times New Roman" w:hAnsi="Times New Roman" w:cs="Times New Roman"/>
+        </w:rPr>
+        <w:t xml:space="preserve"> </w:t>
+      </w:r>
     </w:p>
     <w:p>
       <w:pPr>
@@ -345,7 +447,19 @@
         <w:rPr>
           <w:rFonts w:ascii="Times New Roman" w:hAnsi="Times New Roman" w:cs="Times New Roman"/>
         </w:rPr>
-        <w:t xml:space="preserve"> Det skal meldes i god tid eller snarest mulig til gruppen, - uansett om det er planlagt eller ikke planlagt. Forsentkomming kan medføre konsekvenser. Ved gjentatt fravær </w:t>
+        <w:t xml:space="preserve"> Det skal meldes i god tid eller snarest mulig til gruppen, - uansett om det er planlagt eller ikke planlagt. </w:t>
+      </w:r>
+      <w:r>
+        <w:rPr>
+          <w:rFonts w:ascii="Times New Roman" w:hAnsi="Times New Roman" w:cs="Times New Roman"/>
+        </w:rPr>
+        <w:t xml:space="preserve">Gjerne til alle gruppemedlemmene eller til kun til ScrumMaster. </w:t>
+      </w:r>
+      <w:r>
+        <w:rPr>
+          <w:rFonts w:ascii="Times New Roman" w:hAnsi="Times New Roman" w:cs="Times New Roman"/>
+        </w:rPr>
+        <w:t xml:space="preserve">Forsentkomming kan medføre konsekvenser. Ved gjentatt fravær </w:t>
       </w:r>
       <w:r>
         <w:rPr>
@@ -381,8 +495,19 @@
         <w:rPr>
           <w:rFonts w:ascii="Times New Roman" w:hAnsi="Times New Roman" w:cs="Times New Roman"/>
         </w:rPr>
-        <w:t>, og eventuelt med intern veileder. Alle avgjørelser skal godkjennes av gruppemedlemmene, men ved en eller flere uenigheter avgjør flertallet i gruppen.  -Alle skal bidra med sitt. En forventer engasjement og aktiv deltakelse i forbindelse med gruppearbeid og møter.</w:t>
+        <w:t>, og eventuelt med intern veileder. Alle avgjørelser skal godkjennes av gruppemedlemmene, men ved en eller flere uenighete</w:t>
+      </w:r>
+      <w:r>
+        <w:rPr>
+          <w:rFonts w:ascii="Times New Roman" w:hAnsi="Times New Roman" w:cs="Times New Roman"/>
+        </w:rPr>
+        <w:t xml:space="preserve">r avgjør flertallet i gruppen. </w:t>
+      </w:r>
+      <w:r>
+        <w:rPr>
+          <w:rFonts w:ascii="Times New Roman" w:hAnsi="Times New Roman" w:cs="Times New Roman"/>
+        </w:rPr>
+        <w:t>Alle skal bidra med sitt. En forventer engasjement og aktiv deltakelse i forbindelse med gruppearbeid og møter.</w:t>
       </w:r>
     </w:p>
     <w:p>
@@ -447,61 +572,192 @@
         <w:rPr>
           <w:rFonts w:ascii="Times New Roman" w:hAnsi="Times New Roman" w:cs="Times New Roman"/>
         </w:rPr>
-        <w:t xml:space="preserve">Samt er det også møteplikt å møte opp på interne og eksterne møtene med veileder og kunden. </w:t>
-      </w:r>
-    </w:p>
-    <w:p>
-      <w:pPr>
-        <w:rPr>
-          <w:rFonts w:ascii="Times New Roman" w:hAnsi="Times New Roman" w:cs="Times New Roman"/>
-        </w:rPr>
-      </w:pPr>
-    </w:p>
-    <w:p>
-      <w:pPr>
-        <w:rPr>
-          <w:rFonts w:ascii="Times New Roman" w:hAnsi="Times New Roman" w:cs="Times New Roman"/>
-        </w:rPr>
-      </w:pPr>
-      <w:r>
-        <w:rPr>
-          <w:rFonts w:ascii="Times New Roman" w:hAnsi="Times New Roman" w:cs="Times New Roman"/>
-        </w:rPr>
-        <w:t>Hvert enkelt gruppemedlem forplikter seg til å utføre arbeidsoppgavene som blir bestemt på møtene innen tidsfristene som blir satt. - Alle gruppemedlemmene skal rapportere om avtalt/pålagt/utført arbeid på hvert møte. Dette er viktig hvis avvik oppstår.</w:t>
-      </w:r>
-      <w:r>
-        <w:rPr>
-          <w:rFonts w:ascii="Times New Roman" w:hAnsi="Times New Roman" w:cs="Times New Roman"/>
-        </w:rPr>
-        <w:t xml:space="preserve"> Arbeidsdagen starter fra klokken 09.00 og frem til 16.00. Ved nødvendighet blir det overtidsarbeid. </w:t>
-      </w:r>
-    </w:p>
-    <w:p>
-      <w:pPr>
-        <w:rPr>
-          <w:rFonts w:ascii="Times New Roman" w:hAnsi="Times New Roman" w:cs="Times New Roman"/>
-        </w:rPr>
-      </w:pPr>
-    </w:p>
-    <w:p>
-      <w:pPr>
-        <w:rPr>
-          <w:rFonts w:ascii="Times New Roman" w:hAnsi="Times New Roman" w:cs="Times New Roman"/>
-        </w:rPr>
-      </w:pPr>
-      <w:r>
+        <w:t xml:space="preserve">Møtet skal holdes maksimum 15 minutter. </w:t>
+      </w:r>
+      <w:r>
+        <w:rPr>
+          <w:rFonts w:ascii="Times New Roman" w:hAnsi="Times New Roman" w:cs="Times New Roman"/>
+        </w:rPr>
+        <w:t>Samt er det også møteplikt å møte opp på interne</w:t>
+      </w:r>
+      <w:r>
+        <w:rPr>
+          <w:rFonts w:ascii="Times New Roman" w:hAnsi="Times New Roman" w:cs="Times New Roman"/>
+        </w:rPr>
+        <w:t>-</w:t>
+      </w:r>
+      <w:r>
+        <w:rPr>
+          <w:rFonts w:ascii="Times New Roman" w:hAnsi="Times New Roman" w:cs="Times New Roman"/>
+        </w:rPr>
+        <w:t xml:space="preserve"> og eksterne møtene med veileder og kunden. </w:t>
+      </w:r>
+    </w:p>
+    <w:p>
+      <w:pPr>
+        <w:rPr>
+          <w:rFonts w:ascii="Times New Roman" w:hAnsi="Times New Roman" w:cs="Times New Roman"/>
+        </w:rPr>
+      </w:pPr>
+    </w:p>
+    <w:p>
+      <w:pPr>
         <w:rPr>
           <w:rFonts w:ascii="Times New Roman" w:hAnsi="Times New Roman" w:cs="Times New Roman"/>
           <w:u w:val="single"/>
         </w:rPr>
+      </w:pPr>
+      <w:r>
+        <w:rPr>
+          <w:rFonts w:ascii="Times New Roman" w:hAnsi="Times New Roman" w:cs="Times New Roman"/>
+          <w:u w:val="single"/>
+        </w:rPr>
+        <w:t>Arbeidstid</w:t>
+      </w:r>
+      <w:r>
+        <w:rPr>
+          <w:rFonts w:ascii="Times New Roman" w:hAnsi="Times New Roman" w:cs="Times New Roman"/>
+          <w:u w:val="single"/>
+        </w:rPr>
+        <w:t xml:space="preserve">: </w:t>
+      </w:r>
+    </w:p>
+    <w:p>
+      <w:pPr>
+        <w:rPr>
+          <w:rFonts w:ascii="Times New Roman" w:hAnsi="Times New Roman" w:cs="Times New Roman"/>
+        </w:rPr>
+      </w:pPr>
+      <w:r>
+        <w:rPr>
+          <w:rFonts w:ascii="Times New Roman" w:hAnsi="Times New Roman" w:cs="Times New Roman"/>
+        </w:rPr>
+        <w:lastRenderedPageBreak/>
+        <w:t>Hvert enkelt gruppemedlem forplikter seg til å utføre arbeidsoppgavene som blir bestemt på møtene inn</w:t>
+      </w:r>
+      <w:r>
+        <w:rPr>
+          <w:rFonts w:ascii="Times New Roman" w:hAnsi="Times New Roman" w:cs="Times New Roman"/>
+        </w:rPr>
+        <w:t>en tidsfristene som blir satt. +</w:t>
+      </w:r>
+      <w:r>
+        <w:rPr>
+          <w:rFonts w:ascii="Times New Roman" w:hAnsi="Times New Roman" w:cs="Times New Roman"/>
+        </w:rPr>
+        <w:t>Alle gruppemedlemmene skal rapportere om avtalt/pålagt/utført arbeid på hvert møte. Dette er viktig hvis avvik oppstår.</w:t>
+      </w:r>
+    </w:p>
+    <w:p>
+      <w:pPr>
+        <w:rPr>
+          <w:rFonts w:ascii="Times New Roman" w:hAnsi="Times New Roman" w:cs="Times New Roman"/>
+        </w:rPr>
+      </w:pPr>
+    </w:p>
+    <w:p>
+      <w:pPr>
+        <w:rPr>
+          <w:rFonts w:ascii="Times New Roman" w:hAnsi="Times New Roman" w:cs="Times New Roman"/>
+        </w:rPr>
+      </w:pPr>
+      <w:r>
+        <w:rPr>
+          <w:rFonts w:ascii="Times New Roman" w:hAnsi="Times New Roman" w:cs="Times New Roman"/>
+        </w:rPr>
+        <w:t>Arbeidsdagen starter fra klokken 09.00 og frem til 16.00</w:t>
+      </w:r>
+      <w:r>
+        <w:rPr>
+          <w:rFonts w:ascii="Times New Roman" w:hAnsi="Times New Roman" w:cs="Times New Roman"/>
+        </w:rPr>
+        <w:t xml:space="preserve"> (tirsdag-torsdag)</w:t>
+      </w:r>
+      <w:r>
+        <w:rPr>
+          <w:rFonts w:ascii="Times New Roman" w:hAnsi="Times New Roman" w:cs="Times New Roman"/>
+        </w:rPr>
+        <w:t xml:space="preserve">. </w:t>
+      </w:r>
+      <w:r>
+        <w:rPr>
+          <w:rFonts w:ascii="Times New Roman" w:hAnsi="Times New Roman" w:cs="Times New Roman"/>
+        </w:rPr>
+        <w:t xml:space="preserve">Gruppemedlemmene har også krav på 30-45 minutter lunsj, og 5 minutters pauser etter behov. </w:t>
+      </w:r>
+      <w:r>
+        <w:rPr>
+          <w:rFonts w:ascii="Times New Roman" w:hAnsi="Times New Roman" w:cs="Times New Roman"/>
+        </w:rPr>
+        <w:t xml:space="preserve">Ved nødvendighet blir det overtidsarbeid. </w:t>
+      </w:r>
+    </w:p>
+    <w:p>
+      <w:pPr>
+        <w:rPr>
+          <w:rFonts w:ascii="Times New Roman" w:hAnsi="Times New Roman" w:cs="Times New Roman"/>
+        </w:rPr>
+      </w:pPr>
+    </w:p>
+    <w:p>
+      <w:pPr>
+        <w:rPr>
+          <w:rFonts w:ascii="Times New Roman" w:hAnsi="Times New Roman" w:cs="Times New Roman"/>
+        </w:rPr>
+      </w:pPr>
+      <w:r>
+        <w:rPr>
+          <w:rFonts w:ascii="Times New Roman" w:hAnsi="Times New Roman" w:cs="Times New Roman"/>
+          <w:u w:val="single"/>
+        </w:rPr>
+        <w:t>Uenigheter</w:t>
+      </w:r>
+      <w:r>
+        <w:rPr>
+          <w:rFonts w:ascii="Times New Roman" w:hAnsi="Times New Roman" w:cs="Times New Roman"/>
+          <w:u w:val="single"/>
+        </w:rPr>
+        <w:t>:</w:t>
+      </w:r>
+      <w:r>
+        <w:rPr>
+          <w:rFonts w:ascii="Times New Roman" w:hAnsi="Times New Roman" w:cs="Times New Roman"/>
+        </w:rPr>
+        <w:t xml:space="preserve"> Ved uenigheter i gruppen skal dette løses felles i plenum, hvor det stemmes etter flertall. Eksterne veiledere med bakgrunn for ekspertise innen fagområdet, kan ta en beslutning for gruppen, dersom uenigheten har en faglig grunnlag. </w:t>
+      </w:r>
+    </w:p>
+    <w:p>
+      <w:pPr>
+        <w:rPr>
+          <w:rFonts w:ascii="Times New Roman" w:hAnsi="Times New Roman" w:cs="Times New Roman"/>
+        </w:rPr>
+      </w:pPr>
+    </w:p>
+    <w:p>
+      <w:pPr>
+        <w:rPr>
+          <w:rFonts w:ascii="Times New Roman" w:hAnsi="Times New Roman" w:cs="Times New Roman"/>
+        </w:rPr>
+      </w:pPr>
+      <w:r>
+        <w:rPr>
+          <w:rFonts w:ascii="Times New Roman" w:hAnsi="Times New Roman" w:cs="Times New Roman"/>
+          <w:u w:val="single"/>
+        </w:rPr>
         <w:t>Plagiat:</w:t>
       </w:r>
       <w:r>
         <w:rPr>
           <w:rFonts w:ascii="Times New Roman" w:hAnsi="Times New Roman" w:cs="Times New Roman"/>
         </w:rPr>
-        <w:t xml:space="preserve"> ”Copy and Paste”, direkte avskrift og lignende vil ikke bli akseptert, og medfører advarsel. </w:t>
+        <w:t xml:space="preserve"> ”Copy and Paste</w:t>
+      </w:r>
+      <w:r>
+        <w:rPr>
+          <w:rFonts w:ascii="Times New Roman" w:hAnsi="Times New Roman" w:cs="Times New Roman"/>
+        </w:rPr>
+        <w:t xml:space="preserve">”, direkte avskrift og lignende vil ikke bli akseptert, og medfører advarsel. </w:t>
       </w:r>
     </w:p>
     <w:p>
@@ -554,14 +810,7 @@
         <w:rPr>
           <w:rFonts w:ascii="Times New Roman" w:hAnsi="Times New Roman" w:cs="Times New Roman"/>
         </w:rPr>
-        <w:t xml:space="preserve"> som er brutt, deretter en skriftlig før det blir tatt en vurdering i samsvar med </w:t>
-      </w:r>
-      <w:r>
-        <w:rPr>
-          <w:rFonts w:ascii="Times New Roman" w:hAnsi="Times New Roman" w:cs="Times New Roman"/>
-        </w:rPr>
-        <w:lastRenderedPageBreak/>
-        <w:t xml:space="preserve">veileder. Ved eventuell ekskludering av et gruppemedlem må denne personens arbeidsoppgaver fordeles på de resterende medlemmene. Dette kan noteres underveis. </w:t>
+        <w:t xml:space="preserve"> som er brutt, deretter en skriftlig før det blir tatt en vurdering i samsvar med veileder. Ved eventuell ekskludering av et gruppemedlem må denne personens arbeidsoppgaver fordeles på de resterende medlemmene. Dette kan noteres underveis. </w:t>
       </w:r>
     </w:p>
     <w:p>
@@ -600,8 +849,6 @@
           <w:b/>
         </w:rPr>
       </w:pPr>
-      <w:bookmarkStart w:id="0" w:name="_GoBack"/>
-      <w:bookmarkEnd w:id="0"/>
     </w:p>
     <w:p>
       <w:pPr>
@@ -791,6 +1038,12 @@
         </w:rPr>
         <w:t>Ros og konstruktiv kritikk er ønskelig både på møter og ellers i prosjektet.  Vi er åpne om hvordan eget arbeid, samarbeid og sosialt samkvem i gruppen fungerer.</w:t>
+      </w:r>
+      <w:r>
+        <w:rPr>
+          <w:rFonts w:ascii="Times New Roman" w:hAnsi="Times New Roman" w:cs="Times New Roman"/>
+        </w:rPr>
+        <w:t xml:space="preserve"> For gruppen er det viktig med arbeidsdynamikk og god arbeidsatmosfære. </w:t>
       </w:r>
     </w:p>
     <w:p>
@@ -1125,7 +1378,7 @@
         <w:sz w:val="22"/>
         <w:szCs w:val="22"/>
       </w:rPr>
-      <w:t>1</w:t>
+      <w:t>2</w:t>
     </w:r>
     <w:r>
       <w:rPr>

</xml_diff>